<commit_message>
Atualização do Visão, adição do nome.
</commit_message>
<xml_diff>
--- a/1.Requisitos/IFSP_Anote-visão.docx
+++ b/1.Requisitos/IFSP_Anote-visão.docx
@@ -475,10 +475,7 @@
     <w:p/>
     <w:p/>
     <w:p/>
-    <w:p>
-      <w:bookmarkStart w:id="23" w:name="_GoBack"/>
-      <w:bookmarkEnd w:id="23"/>
-    </w:p>
+    <w:p/>
     <w:p/>
     <w:p/>
     <w:p/>
@@ -721,6 +718,12 @@
             <w:insideH w:val="single" w:color="auto" w:sz="4" w:space="0"/>
             <w:insideV w:val="single" w:color="auto" w:sz="4" w:space="0"/>
           </w:tblBorders>
+          <w:tblCellMar>
+            <w:top w:w="0" w:type="dxa"/>
+            <w:left w:w="70" w:type="dxa"/>
+            <w:bottom w:w="0" w:type="dxa"/>
+            <w:right w:w="70" w:type="dxa"/>
+          </w:tblCellMar>
         </w:tblPrEx>
         <w:trPr>
           <w:trHeight w:val="284" w:hRule="atLeast"/>
@@ -2045,12 +2048,25 @@
               <w:pStyle w:val="34"/>
               <w:spacing w:line="230" w:lineRule="exact"/>
               <w:rPr>
+                <w:rFonts w:hint="default"/>
                 <w:i/>
                 <w:iCs/>
                 <w:sz w:val="20"/>
                 <w:szCs w:val="20"/>
+                <w:lang w:val="pt-BR"/>
               </w:rPr>
             </w:pPr>
+            <w:r>
+              <w:rPr>
+                <w:rFonts w:hint="default"/>
+                <w:i/>
+                <w:iCs/>
+                <w:sz w:val="20"/>
+                <w:szCs w:val="20"/>
+                <w:lang w:val="pt-BR"/>
+              </w:rPr>
+              <w:t>Pedro Afonso Pinto Moraes Santos</w:t>
+            </w:r>
           </w:p>
         </w:tc>
       </w:tr>
@@ -2061,6 +2077,8 @@
         <w:pStyle w:val="19"/>
         <w:jc w:val="center"/>
       </w:pPr>
+      <w:bookmarkStart w:id="23" w:name="_GoBack"/>
+      <w:bookmarkEnd w:id="23"/>
       <w:r>
         <w:br w:type="page"/>
       </w:r>
@@ -2598,31 +2616,31 @@
       <w:r>
         <w:br w:type="page"/>
       </w:r>
-      <w:bookmarkStart w:id="0" w:name="_Toc98043036"/>
+      <w:bookmarkStart w:id="0" w:name="_Toc102790895"/>
       <w:bookmarkEnd w:id="0"/>
       <w:bookmarkStart w:id="1" w:name="_Toc98043208"/>
       <w:bookmarkEnd w:id="1"/>
       <w:bookmarkStart w:id="2" w:name="_Toc98042874"/>
       <w:bookmarkEnd w:id="2"/>
-      <w:bookmarkStart w:id="3" w:name="_Toc98043249"/>
+      <w:bookmarkStart w:id="3" w:name="_Toc98043498"/>
       <w:bookmarkEnd w:id="3"/>
-      <w:bookmarkStart w:id="4" w:name="_Toc98043498"/>
+      <w:bookmarkStart w:id="4" w:name="_Toc98043106"/>
       <w:bookmarkEnd w:id="4"/>
-      <w:bookmarkStart w:id="5" w:name="_Toc98043177"/>
+      <w:bookmarkStart w:id="5" w:name="_Toc98043531"/>
       <w:bookmarkEnd w:id="5"/>
-      <w:bookmarkStart w:id="6" w:name="_Toc98043106"/>
+      <w:bookmarkStart w:id="6" w:name="_Toc98043036"/>
       <w:bookmarkEnd w:id="6"/>
-      <w:bookmarkStart w:id="7" w:name="_Toc98043531"/>
+      <w:bookmarkStart w:id="7" w:name="_Toc98043560"/>
       <w:bookmarkEnd w:id="7"/>
-      <w:bookmarkStart w:id="8" w:name="_Toc98043560"/>
+      <w:bookmarkStart w:id="8" w:name="_Toc102790925"/>
       <w:bookmarkEnd w:id="8"/>
-      <w:bookmarkStart w:id="9" w:name="_Toc102790925"/>
+      <w:bookmarkStart w:id="9" w:name="_Toc98043177"/>
       <w:bookmarkEnd w:id="9"/>
       <w:bookmarkStart w:id="10" w:name="_Toc98043458"/>
       <w:bookmarkEnd w:id="10"/>
       <w:bookmarkStart w:id="11" w:name="_Toc98043609"/>
       <w:bookmarkEnd w:id="11"/>
-      <w:bookmarkStart w:id="12" w:name="_Toc102790895"/>
+      <w:bookmarkStart w:id="12" w:name="_Toc98043249"/>
       <w:bookmarkEnd w:id="12"/>
       <w:bookmarkStart w:id="13" w:name="_Toc41559909"/>
       <w:r>
@@ -6722,8 +6740,8 @@
     <w:lsdException w:uiPriority="99" w:name="index 7"/>
     <w:lsdException w:uiPriority="99" w:name="index 8"/>
     <w:lsdException w:uiPriority="99" w:name="index 9"/>
-    <w:lsdException w:unhideWhenUsed="0" w:uiPriority="39" w:semiHidden="0" w:name="toc 1"/>
-    <w:lsdException w:unhideWhenUsed="0" w:uiPriority="39" w:semiHidden="0" w:name="toc 2"/>
+    <w:lsdException w:qFormat="1" w:unhideWhenUsed="0" w:uiPriority="39" w:semiHidden="0" w:name="toc 1"/>
+    <w:lsdException w:qFormat="1" w:unhideWhenUsed="0" w:uiPriority="39" w:semiHidden="0" w:name="toc 2"/>
     <w:lsdException w:unhideWhenUsed="0" w:uiPriority="0" w:name="toc 3"/>
     <w:lsdException w:uiPriority="39" w:name="toc 4"/>
     <w:lsdException w:uiPriority="39" w:name="toc 5"/>
@@ -6734,7 +6752,7 @@
     <w:lsdException w:uiPriority="99" w:name="Normal Indent"/>
     <w:lsdException w:uiPriority="99" w:name="footnote text"/>
     <w:lsdException w:qFormat="1" w:unhideWhenUsed="0" w:uiPriority="0" w:name="annotation text"/>
-    <w:lsdException w:unhideWhenUsed="0" w:uiPriority="0" w:name="header"/>
+    <w:lsdException w:qFormat="1" w:unhideWhenUsed="0" w:uiPriority="0" w:name="header"/>
     <w:lsdException w:qFormat="1" w:unhideWhenUsed="0" w:uiPriority="0" w:name="footer"/>
     <w:lsdException w:uiPriority="99" w:name="index heading"/>
     <w:lsdException w:qFormat="1" w:uiPriority="35" w:name="caption"/>
@@ -6742,7 +6760,7 @@
     <w:lsdException w:uiPriority="99" w:name="envelope address"/>
     <w:lsdException w:uiPriority="99" w:name="envelope return"/>
     <w:lsdException w:uiPriority="99" w:name="footnote reference"/>
-    <w:lsdException w:unhideWhenUsed="0" w:uiPriority="0" w:name="annotation reference"/>
+    <w:lsdException w:qFormat="1" w:unhideWhenUsed="0" w:uiPriority="0" w:name="annotation reference"/>
     <w:lsdException w:uiPriority="99" w:name="line number"/>
     <w:lsdException w:uiPriority="99" w:name="page number"/>
     <w:lsdException w:uiPriority="99" w:name="endnote reference"/>
@@ -6750,7 +6768,7 @@
     <w:lsdException w:uiPriority="99" w:name="table of authorities"/>
     <w:lsdException w:uiPriority="99" w:name="macro"/>
     <w:lsdException w:uiPriority="99" w:name="toa heading"/>
-    <w:lsdException w:unhideWhenUsed="0" w:uiPriority="0" w:name="List"/>
+    <w:lsdException w:qFormat="1" w:unhideWhenUsed="0" w:uiPriority="0" w:name="List"/>
     <w:lsdException w:uiPriority="99" w:name="List Bullet"/>
     <w:lsdException w:uiPriority="99" w:name="List Number"/>
     <w:lsdException w:uiPriority="99" w:name="List 2"/>
@@ -7075,6 +7093,7 @@
     <w:name w:val="annotation reference"/>
     <w:basedOn w:val="11"/>
     <w:semiHidden/>
+    <w:qFormat/>
     <w:uiPriority w:val="0"/>
     <w:rPr>
       <w:sz w:val="16"/>
@@ -7094,6 +7113,7 @@
     <w:name w:val="toc 2"/>
     <w:basedOn w:val="1"/>
     <w:next w:val="1"/>
+    <w:qFormat/>
     <w:uiPriority w:val="39"/>
     <w:pPr>
       <w:tabs>
@@ -7117,6 +7137,7 @@
     <w:name w:val="List"/>
     <w:basedOn w:val="1"/>
     <w:semiHidden/>
+    <w:qFormat/>
     <w:uiPriority w:val="0"/>
     <w:pPr>
       <w:numPr>
@@ -7173,6 +7194,7 @@
     <w:name w:val="header"/>
     <w:basedOn w:val="1"/>
     <w:semiHidden/>
+    <w:qFormat/>
     <w:uiPriority w:val="0"/>
     <w:pPr>
       <w:tabs>
@@ -7232,6 +7254,7 @@
     <w:name w:val="toc 1"/>
     <w:basedOn w:val="1"/>
     <w:next w:val="1"/>
+    <w:qFormat/>
     <w:uiPriority w:val="39"/>
     <w:pPr>
       <w:tabs>
@@ -7296,6 +7319,7 @@
     <w:name w:val="Instrução"/>
     <w:basedOn w:val="1"/>
     <w:next w:val="1"/>
+    <w:qFormat/>
     <w:uiPriority w:val="0"/>
     <w:pPr>
       <w:jc w:val="left"/>
@@ -7308,6 +7332,7 @@
   <w:style w:type="paragraph" w:customStyle="1" w:styleId="29">
     <w:name w:val="infoblue"/>
     <w:basedOn w:val="1"/>
+    <w:qFormat/>
     <w:uiPriority w:val="0"/>
     <w:pPr>
       <w:spacing w:after="120" w:line="240" w:lineRule="atLeast"/>

</xml_diff>